<commit_message>
small changes and q3
</commit_message>
<xml_diff>
--- a/q1.docx
+++ b/q1.docx
@@ -6,6 +6,7 @@
       <w:pPr>
         <w:bidi/>
         <w:rPr>
+          <w:rFonts w:hint="cs"/>
           <w:rtl/>
         </w:rPr>
       </w:pPr>
@@ -14,23 +15,24 @@
           <w:rFonts w:hint="cs"/>
           <w:rtl/>
         </w:rPr>
-        <w:t xml:space="preserve">נראה כי שני </w:t>
+        <w:t>שאלה 1</w:t>
       </w:r>
-      <w:proofErr w:type="spellStart"/>
+    </w:p>
+    <w:p>
+      <w:pPr>
+        <w:bidi/>
+        <w:rPr>
+          <w:rtl/>
+        </w:rPr>
+      </w:pPr>
+      <w:bookmarkStart w:id="0" w:name="_GoBack"/>
+      <w:bookmarkEnd w:id="0"/>
       <w:r>
         <w:rPr>
           <w:rFonts w:hint="cs"/>
           <w:rtl/>
         </w:rPr>
-        <w:t>אופרטרים</w:t>
-      </w:r>
-      <w:proofErr w:type="spellEnd"/>
-      <w:r>
-        <w:rPr>
-          <w:rFonts w:hint="cs"/>
-          <w:rtl/>
-        </w:rPr>
-        <w:t xml:space="preserve"> </w:t>
+        <w:t xml:space="preserve">נראה כי שני אופרטרים </w:t>
       </w:r>
       <w:r>
         <w:t>LSI</w:t>
@@ -750,7 +752,6 @@
       <w:pPr>
         <w:bidi/>
         <w:rPr>
-          <w:rFonts w:hint="cs"/>
           <w:i/>
           <w:rtl/>
         </w:rPr>
@@ -1499,6 +1500,7 @@
                           <w:p>
                             <w:pPr>
                               <w:rPr>
+                                <w:rtl/>
                                 <w:cs/>
                               </w:rPr>
                             </w:pPr>
@@ -1508,13 +1510,7 @@
                                   <w:rPr>
                                     <w:rFonts w:ascii="Cambria Math" w:hAnsi="Cambria Math"/>
                                   </w:rPr>
-                                  <m:t>second</m:t>
-                                </m:r>
-                                <m:r>
-                                  <w:rPr>
-                                    <w:rFonts w:ascii="Cambria Math" w:hAnsi="Cambria Math"/>
-                                  </w:rPr>
-                                  <m:t xml:space="preserve"> row of </m:t>
+                                  <m:t xml:space="preserve">second row of </m:t>
                                 </m:r>
                                 <m:sSubSup>
                                   <m:sSubSupPr>
@@ -1570,19 +1566,7 @@
                                   <w:rPr>
                                     <w:rFonts w:ascii="Cambria Math" w:hAnsi="Cambria Math"/>
                                   </w:rPr>
-                                  <m:t xml:space="preserve"> with</m:t>
-                                </m:r>
-                                <m:r>
-                                  <w:rPr>
-                                    <w:rFonts w:ascii="Cambria Math" w:hAnsi="Cambria Math"/>
-                                  </w:rPr>
-                                  <m:t xml:space="preserve"> second</m:t>
-                                </m:r>
-                                <m:r>
-                                  <w:rPr>
-                                    <w:rFonts w:ascii="Cambria Math" w:hAnsi="Cambria Math"/>
-                                  </w:rPr>
-                                  <m:t xml:space="preserve"> column  of </m:t>
+                                  <m:t xml:space="preserve"> with second column  of </m:t>
                                 </m:r>
                                 <m:sSubSup>
                                   <m:sSubSupPr>
@@ -1640,6 +1624,7 @@
                           <w:p>
                             <w:pPr>
                               <w:rPr>
+                                <w:rtl/>
                                 <w:cs/>
                               </w:rPr>
                             </w:pPr>
@@ -3408,6 +3393,7 @@
                           <w:p>
                             <w:pPr>
                               <w:rPr>
+                                <w:rtl/>
                                 <w:cs/>
                               </w:rPr>
                             </w:pPr>
@@ -4416,7 +4402,7 @@
       <w:pPr>
         <w:bidi/>
         <w:rPr>
-          <w:rFonts w:eastAsiaTheme="minorEastAsia" w:hint="cs"/>
+          <w:rFonts w:eastAsiaTheme="minorEastAsia"/>
           <w:i/>
         </w:rPr>
       </w:pPr>
@@ -4428,8 +4414,6 @@
         </w:rPr>
         <w:t>נחשב את כפל המטריצות בסדר הפוך באותו אופן</w:t>
       </w:r>
-      <w:bookmarkStart w:id="0" w:name="_GoBack"/>
-      <w:bookmarkEnd w:id="0"/>
       <w:r>
         <w:rPr>
           <w:rFonts w:eastAsiaTheme="minorEastAsia" w:hint="cs"/>
@@ -6830,7 +6814,6 @@
       <w:pPr>
         <w:bidi/>
         <w:rPr>
-          <w:rFonts w:hint="cs"/>
           <w:i/>
           <w:rtl/>
         </w:rPr>

</xml_diff>